<commit_message>
Added google doc - part 1
Near completed version of part 1
</commit_message>
<xml_diff>
--- a/Part 1.docx
+++ b/Part 1.docx
@@ -241,15 +241,22 @@
     <w:p/>
     <w:p/>
     <w:p/>
-    <w:p/>
-    <w:p/>
-    <w:p/>
-    <w:p>
-      <w:r>
+    <w:p>
+      <w:pPr>
+        <w:rPr>
+          <w:sz w:val="28"/>
+          <w:szCs w:val="28"/>
+        </w:rPr>
+      </w:pPr>
+      <w:r>
+        <w:rPr>
+          <w:sz w:val="28"/>
+          <w:szCs w:val="28"/>
+        </w:rPr>
+        <w:lastRenderedPageBreak/>
         <w:t>Requirements</w:t>
       </w:r>
     </w:p>
-    <w:p/>
     <w:p>
       <w:pPr>
         <w:pStyle w:val="ListParagraph"/>
@@ -283,10 +290,18 @@
         </w:numPr>
       </w:pPr>
       <w:proofErr w:type="spellStart"/>
+      <w:proofErr w:type="gramStart"/>
       <w:r>
         <w:t>studentName</w:t>
       </w:r>
       <w:proofErr w:type="spellEnd"/>
+      <w:r>
+        <w:t>(</w:t>
+      </w:r>
+      <w:proofErr w:type="gramEnd"/>
+      <w:r>
+        <w:t>composed of first and last name)</w:t>
+      </w:r>
     </w:p>
     <w:p>
       <w:pPr>
@@ -354,6 +369,18 @@
     <w:p>
       <w:pPr>
         <w:pStyle w:val="ListParagraph"/>
+        <w:numPr>
+          <w:ilvl w:val="2"/>
+          <w:numId w:val="1"/>
+        </w:numPr>
+      </w:pPr>
+      <w:r>
+        <w:t>major?</w:t>
+      </w:r>
+    </w:p>
+    <w:p>
+      <w:pPr>
+        <w:pStyle w:val="ListParagraph"/>
         <w:ind w:left="2160"/>
       </w:pPr>
     </w:p>
@@ -407,18 +434,6 @@
       <w:proofErr w:type="gramEnd"/>
       <w:r>
         <w:t>FK)</w:t>
-      </w:r>
-    </w:p>
-    <w:p>
-      <w:pPr>
-        <w:pStyle w:val="ListParagraph"/>
-        <w:numPr>
-          <w:ilvl w:val="2"/>
-          <w:numId w:val="1"/>
-        </w:numPr>
-      </w:pPr>
-      <w:r>
-        <w:t>year</w:t>
       </w:r>
     </w:p>
     <w:p>

</xml_diff>